<commit_message>
Stage2 report in progress
</commit_message>
<xml_diff>
--- a/TPE-Programacion-3-DeFrancesco-Ballone.docx
+++ b/TPE-Programacion-3-DeFrancesco-Ballone.docx
@@ -14,7 +14,14 @@
           <w:sz w:val="28"/>
           <w:szCs w:val="28"/>
         </w:rPr>
-        <w:t>02/06/2022</w:t>
+        <w:t>30</w:t>
+      </w:r>
+      <w:r>
+        <w:rPr>
+          <w:sz w:val="28"/>
+          <w:szCs w:val="28"/>
+        </w:rPr>
+        <w:t>/06/2022</w:t>
       </w:r>
     </w:p>
     <w:p>
@@ -130,7 +137,14 @@
           <w:sz w:val="28"/>
           <w:szCs w:val="28"/>
         </w:rPr>
-        <w:t>Entrega N°1</w:t>
+        <w:t>Entrega N°</w:t>
+      </w:r>
+      <w:r>
+        <w:rPr>
+          <w:sz w:val="28"/>
+          <w:szCs w:val="28"/>
+        </w:rPr>
+        <w:t>2</w:t>
       </w:r>
     </w:p>
     <w:p>
@@ -339,10 +353,70 @@
         <w:jc w:val="both"/>
       </w:pPr>
       <w:r>
-        <w:t xml:space="preserve">Se desea </w:t>
-      </w:r>
-      <w:r>
-        <w:t>a implementar la lógica necesaria para obtener una colección de libros que contenga un género en particular, ingresado por el usuario. La herramienta comenzará llevando a memoria la colección completa de libros para luego realizar un filtrado por un género dado, presentando al usuario la colección de libros resultante. Para optimizar el proceso de búsqueda, se requiere implementar un índice por género, el cual simplificará el acceso a solo un subconjunto de todos los libros existentes.</w:t>
+        <w:t xml:space="preserve">Este trabajo </w:t>
+      </w:r>
+      <w:r>
+        <w:t>prácrito</w:t>
+      </w:r>
+      <w:r>
+        <w:t xml:space="preserve"> se </w:t>
+      </w:r>
+      <w:r>
+        <w:t>planteó en dos etapas, para las cuales se presentaron una serie de distintas consignas.</w:t>
+      </w:r>
+    </w:p>
+    <w:p>
+      <w:pPr>
+        <w:ind w:firstLine="567"/>
+        <w:jc w:val="both"/>
+      </w:pPr>
+      <w:r>
+        <w:t xml:space="preserve">Para la </w:t>
+      </w:r>
+      <w:r>
+        <w:rPr>
+          <w:b/>
+          <w:bCs/>
+        </w:rPr>
+        <w:t>primera etapa</w:t>
+      </w:r>
+      <w:r>
+        <w:t xml:space="preserve">, </w:t>
+      </w:r>
+      <w:r>
+        <w:t xml:space="preserve">dado un conjunto de diferentes </w:t>
+      </w:r>
+      <w:r>
+        <w:rPr>
+          <w:i/>
+          <w:iCs/>
+        </w:rPr>
+        <w:t>datasets</w:t>
+      </w:r>
+      <w:r>
+        <w:rPr>
+          <w:i/>
+          <w:iCs/>
+        </w:rPr>
+        <w:t>,</w:t>
+      </w:r>
+      <w:r>
+        <w:t xml:space="preserve"> </w:t>
+      </w:r>
+      <w:r>
+        <w:t xml:space="preserve">se requiere </w:t>
+      </w:r>
+      <w:r>
+        <w:t>implementar la lógica necesaria para obtener una colección de libros que contenga un género en particular ingresado por el usuario. La herramienta comenzará llevando a memoria la colección completa de libros para luego realizar un filtrado por un género dado, presentando al usuario la colección de libros resultante.</w:t>
+      </w:r>
+    </w:p>
+    <w:p>
+      <w:pPr>
+        <w:ind w:firstLine="567"/>
+        <w:jc w:val="both"/>
+      </w:pPr>
+      <w:r>
+        <w:t>Para optimizar el proceso de búsqueda, se requiere implementar un índice por género, el cual simplificará el acceso a solo un subconjunto de todos los libros existentes.</w:t>
       </w:r>
     </w:p>
     <w:p>
@@ -353,28 +427,71 @@
       <w:r>
         <w:t>Entrada: El programa tomará un archivo .</w:t>
       </w:r>
-      <w:proofErr w:type="spellStart"/>
-      <w:r>
+      <w:r>
+        <w:rPr>
+          <w:i/>
+          <w:iCs/>
+        </w:rPr>
         <w:t>csv</w:t>
       </w:r>
-      <w:proofErr w:type="spellEnd"/>
       <w:r>
         <w:t xml:space="preserve"> de entrada, con un formato como el que se muestra a continuación.</w:t>
       </w:r>
     </w:p>
     <w:p>
       <w:pPr>
-        <w:ind w:firstLine="567"/>
-        <w:jc w:val="both"/>
-      </w:pPr>
-      <w:r>
-        <w:t>Salida: El programa deberá generar un archivo .</w:t>
-      </w:r>
-      <w:proofErr w:type="spellStart"/>
-      <w:r>
-        <w:t>csv</w:t>
-      </w:r>
-      <w:proofErr w:type="spellEnd"/>
+        <w:jc w:val="center"/>
+        <w:rPr>
+          <w:rFonts w:ascii="Calibri" w:eastAsia="Times New Roman" w:hAnsi="Calibri" w:cs="Calibri"/>
+          <w:i/>
+          <w:iCs/>
+          <w:color w:val="000000"/>
+          <w:lang w:eastAsia="es-AR"/>
+        </w:rPr>
+      </w:pPr>
+      <w:r>
+        <w:rPr>
+          <w:i/>
+          <w:iCs/>
+        </w:rPr>
+        <w:t>{</w:t>
+      </w:r>
+      <w:r>
+        <w:rPr>
+          <w:rFonts w:ascii="Calibri" w:eastAsia="Times New Roman" w:hAnsi="Calibri" w:cs="Calibri"/>
+          <w:i/>
+          <w:iCs/>
+          <w:color w:val="000000"/>
+          <w:lang w:eastAsia="es-AR"/>
+        </w:rPr>
+        <w:t>Titulo,Autor,Paginas,Generos</w:t>
+      </w:r>
+      <w:r>
+        <w:rPr>
+          <w:rFonts w:ascii="Calibri" w:eastAsia="Times New Roman" w:hAnsi="Calibri" w:cs="Calibri"/>
+          <w:i/>
+          <w:iCs/>
+          <w:color w:val="000000"/>
+          <w:lang w:eastAsia="es-AR"/>
+        </w:rPr>
+        <w:t>}</w:t>
+      </w:r>
+    </w:p>
+    <w:p>
+      <w:pPr>
+        <w:ind w:firstLine="567"/>
+        <w:jc w:val="both"/>
+      </w:pPr>
+      <w:r>
+        <w:t xml:space="preserve">Salida: El programa deberá generar un archivo </w:t>
+      </w:r>
+      <w:r>
+        <w:rPr>
+          <w:i/>
+          <w:iCs/>
+        </w:rPr>
+        <w:t>.csv</w:t>
+      </w:r>
       <w:r>
         <w:t xml:space="preserve"> con los títulos de los libros que cumplen con el género dado.</w:t>
       </w:r>
@@ -455,15 +572,7 @@
         <w:jc w:val="both"/>
       </w:pPr>
       <w:r>
-        <w:t xml:space="preserve">Alguna de las implementaciones conocidas de la interfaz </w:t>
-      </w:r>
-      <w:proofErr w:type="spellStart"/>
-      <w:r>
-        <w:t>List</w:t>
-      </w:r>
-      <w:proofErr w:type="spellEnd"/>
-      <w:r>
-        <w:t xml:space="preserve"> de Java. </w:t>
+        <w:t xml:space="preserve">Alguna de las implementaciones conocidas de la interfaz List de Java. </w:t>
       </w:r>
     </w:p>
     <w:p>
@@ -515,15 +624,7 @@
         <w:jc w:val="both"/>
       </w:pPr>
       <w:r>
-        <w:t>Realizar pruebas de ejecución utilizando los distintos .</w:t>
-      </w:r>
-      <w:proofErr w:type="spellStart"/>
-      <w:r>
-        <w:t>cvs</w:t>
-      </w:r>
-      <w:proofErr w:type="spellEnd"/>
-      <w:r>
-        <w:t xml:space="preserve"> provistos y analizar los resultados, considerando distintas métricas (tiempo de ejecución, cantidad de iteraciones, cantidad de nodos visitados, etc.).</w:t>
+        <w:t>Realizar pruebas de ejecución utilizando los distintos .cvs provistos y analizar los resultados, considerando distintas métricas (tiempo de ejecución, cantidad de iteraciones, cantidad de nodos visitados, etc.).</w:t>
       </w:r>
     </w:p>
     <w:p/>
@@ -533,10 +634,336 @@
     <w:p/>
     <w:p/>
     <w:p/>
+    <w:p>
+      <w:pPr>
+        <w:ind w:firstLine="567"/>
+        <w:jc w:val="both"/>
+      </w:pPr>
+      <w:r>
+        <w:lastRenderedPageBreak/>
+        <w:t xml:space="preserve">En la </w:t>
+      </w:r>
+      <w:r>
+        <w:rPr>
+          <w:b/>
+          <w:bCs/>
+        </w:rPr>
+        <w:t>segunda e</w:t>
+      </w:r>
+      <w:r>
+        <w:rPr>
+          <w:b/>
+          <w:bCs/>
+        </w:rPr>
+        <w:t>tapa</w:t>
+      </w:r>
+      <w:r>
+        <w:t xml:space="preserve"> se hace foco en las e</w:t>
+      </w:r>
+      <w:r>
+        <w:t>stadísticas de búsqueda.</w:t>
+      </w:r>
+    </w:p>
+    <w:p>
+      <w:pPr>
+        <w:ind w:firstLine="567"/>
+        <w:jc w:val="both"/>
+      </w:pPr>
+      <w:r>
+        <w:t>S</w:t>
+      </w:r>
+      <w:r>
+        <w:t>e desea realizar un análisis de la utilización del buscador,</w:t>
+      </w:r>
+      <w:r>
+        <w:t xml:space="preserve"> </w:t>
+      </w:r>
+      <w:r>
+        <w:t>por parte de los usuarios; puntualmente la relación entre los géneros ingresados en las</w:t>
+      </w:r>
+      <w:r>
+        <w:t xml:space="preserve"> </w:t>
+      </w:r>
+      <w:r>
+        <w:t>distintas búsquedas. Se asume que la herramienta permite ingresar un conjunto de</w:t>
+      </w:r>
+      <w:r>
+        <w:t xml:space="preserve"> </w:t>
+      </w:r>
+      <w:r>
+        <w:t>categorías a buscar, con lo cual la colección de libros resultantes contendrá sólo los libros</w:t>
+      </w:r>
+      <w:r>
+        <w:t xml:space="preserve"> </w:t>
+      </w:r>
+      <w:r>
+        <w:t>que cumplen con todas las categorías ingresadas.</w:t>
+      </w:r>
+    </w:p>
+    <w:p>
+      <w:pPr>
+        <w:ind w:firstLine="567"/>
+        <w:jc w:val="both"/>
+      </w:pPr>
+      <w:r>
+        <w:t>Se proveerá como entrada al programa varios archivos .csv con los sucesivos géneros que</w:t>
+      </w:r>
+      <w:r>
+        <w:t xml:space="preserve"> </w:t>
+      </w:r>
+      <w:r>
+        <w:t>se ingresaron en distintas búsquedas realizadas. A partir de esta información se desea</w:t>
+      </w:r>
+      <w:r>
+        <w:t xml:space="preserve"> </w:t>
+      </w:r>
+      <w:r>
+        <w:t>construir un grafo, donde:</w:t>
+      </w:r>
+    </w:p>
+    <w:p>
+      <w:pPr>
+        <w:pStyle w:val="Prrafodelista"/>
+        <w:numPr>
+          <w:ilvl w:val="0"/>
+          <w:numId w:val="3"/>
+        </w:numPr>
+        <w:jc w:val="both"/>
+      </w:pPr>
+      <w:r>
+        <w:t xml:space="preserve">Cada vértice representa un género que fue </w:t>
+      </w:r>
+      <w:r>
+        <w:t>incluido</w:t>
+      </w:r>
+      <w:r>
+        <w:t xml:space="preserve"> en alguna búsqueda; y</w:t>
+      </w:r>
+    </w:p>
+    <w:p>
+      <w:pPr>
+        <w:pStyle w:val="Prrafodelista"/>
+        <w:numPr>
+          <w:ilvl w:val="0"/>
+          <w:numId w:val="3"/>
+        </w:numPr>
+        <w:jc w:val="both"/>
+      </w:pPr>
+      <w:r>
+        <w:t>Un arco que comunica dos vértices indicará la cantidad de veces que luego de</w:t>
+      </w:r>
+      <w:r>
+        <w:t xml:space="preserve"> </w:t>
+      </w:r>
+      <w:r>
+        <w:t>buscar el primer género inmediatamente a continuación se buscó por el segundo</w:t>
+      </w:r>
+      <w:r>
+        <w:t xml:space="preserve"> </w:t>
+      </w:r>
+      <w:r>
+        <w:t>género.</w:t>
+      </w:r>
+    </w:p>
+    <w:p>
+      <w:r>
+        <w:t>Utilizando este grafo como estructura se deberán implementar los siguientes servicios:</w:t>
+      </w:r>
+    </w:p>
+    <w:p>
+      <w:pPr>
+        <w:pStyle w:val="Prrafodelista"/>
+        <w:numPr>
+          <w:ilvl w:val="0"/>
+          <w:numId w:val="3"/>
+        </w:numPr>
+        <w:jc w:val="both"/>
+      </w:pPr>
+      <w:r>
+        <w:t>Obtener los N géneros más buscados luego de buscar por el género A.</w:t>
+      </w:r>
+    </w:p>
+    <w:p>
+      <w:pPr>
+        <w:pStyle w:val="Prrafodelista"/>
+        <w:numPr>
+          <w:ilvl w:val="0"/>
+          <w:numId w:val="3"/>
+        </w:numPr>
+        <w:jc w:val="both"/>
+      </w:pPr>
+      <w:r>
+        <w:t>A partir de un género A encontrar, en tiempo polinomial, la secuencia de géneros</w:t>
+      </w:r>
+      <w:r>
+        <w:t xml:space="preserve"> </w:t>
+      </w:r>
+      <w:r>
+        <w:t>que más alto valor de búsqueda posee. Vamos a definir el valor de búsqueda de</w:t>
+      </w:r>
+      <w:r>
+        <w:t xml:space="preserve"> </w:t>
+      </w:r>
+      <w:r>
+        <w:t>una secuencia como la suma de los arcos que la componen.</w:t>
+      </w:r>
+    </w:p>
+    <w:p>
+      <w:pPr>
+        <w:pStyle w:val="Prrafodelista"/>
+        <w:numPr>
+          <w:ilvl w:val="0"/>
+          <w:numId w:val="3"/>
+        </w:numPr>
+        <w:jc w:val="both"/>
+      </w:pPr>
+      <w:r>
+        <w:t>Obtener el grafo únicamente con los géneros afines a un género A; es decir que,</w:t>
+      </w:r>
+      <w:r>
+        <w:t xml:space="preserve"> </w:t>
+      </w:r>
+      <w:r>
+        <w:t>partiendo del género A, se consiguió una vinculación cerrada entre uno o más</w:t>
+      </w:r>
+      <w:r>
+        <w:t xml:space="preserve"> </w:t>
+      </w:r>
+      <w:r>
+        <w:t>géneros que permitió volver al género de inicio.</w:t>
+      </w:r>
+    </w:p>
+    <w:p>
+      <w:r>
+        <w:t>Entrada:</w:t>
+      </w:r>
+    </w:p>
+    <w:p>
+      <w:pPr>
+        <w:ind w:firstLine="567"/>
+        <w:jc w:val="both"/>
+      </w:pPr>
+      <w:r>
+        <w:t>ensayo,ficción,fantasía,cine</w:t>
+      </w:r>
+    </w:p>
+    <w:p>
+      <w:pPr>
+        <w:ind w:firstLine="567"/>
+        <w:jc w:val="both"/>
+      </w:pPr>
+      <w:r>
+        <w:t>fotografía,periodismo,humor,relatos,tecnología</w:t>
+      </w:r>
+    </w:p>
+    <w:p>
+      <w:pPr>
+        <w:ind w:firstLine="567"/>
+        <w:jc w:val="both"/>
+      </w:pPr>
+      <w:r>
+        <w:t>poesía,tecnología</w:t>
+      </w:r>
+    </w:p>
+    <w:p>
+      <w:pPr>
+        <w:ind w:firstLine="567"/>
+        <w:jc w:val="both"/>
+      </w:pPr>
+      <w:r>
+        <w:t>fotografía,ficción</w:t>
+      </w:r>
+    </w:p>
+    <w:p>
+      <w:pPr>
+        <w:ind w:firstLine="567"/>
+        <w:jc w:val="both"/>
+      </w:pPr>
+      <w:r>
+        <w:t>fotografía,ficción,investigación</w:t>
+      </w:r>
+    </w:p>
+    <w:p>
+      <w:pPr>
+        <w:ind w:firstLine="567"/>
+        <w:jc w:val="both"/>
+      </w:pPr>
+      <w:r>
+        <w:t>humor,relatos,arte</w:t>
+      </w:r>
+    </w:p>
+    <w:p>
+      <w:r>
+        <w:t>Consigna</w:t>
+      </w:r>
+    </w:p>
+    <w:p>
+      <w:r>
+        <w:t>- Implementar el grafo que permita registrar las relaciones entre géneros.</w:t>
+      </w:r>
+    </w:p>
+    <w:p>
+      <w:pPr>
+        <w:pStyle w:val="Prrafodelista"/>
+        <w:numPr>
+          <w:ilvl w:val="0"/>
+          <w:numId w:val="3"/>
+        </w:numPr>
+        <w:jc w:val="both"/>
+      </w:pPr>
+      <w:r>
+        <w:t>Detallar las estructuras elegidas para implementar el grafo.</w:t>
+      </w:r>
+    </w:p>
+    <w:p>
+      <w:r>
+        <w:t>- Implementar los servicios indicados.</w:t>
+      </w:r>
+    </w:p>
+    <w:p>
+      <w:r>
+        <w:t>- Realizar un análisis teórico y empírico de los servicios implementados.</w:t>
+      </w:r>
+    </w:p>
+    <w:p>
+      <w:pPr>
+        <w:pStyle w:val="Prrafodelista"/>
+        <w:numPr>
+          <w:ilvl w:val="0"/>
+          <w:numId w:val="3"/>
+        </w:numPr>
+        <w:jc w:val="both"/>
+      </w:pPr>
+      <w:r>
+        <w:t>Para ambos análisis se debe elegir alguna/s métrica/s que permita entender el costo</w:t>
+      </w:r>
+    </w:p>
+    <w:p>
+      <w:r>
+        <w:t>de cada algoritmo para resolver el servicio planteado.</w:t>
+      </w:r>
+    </w:p>
+    <w:p>
+      <w:pPr>
+        <w:pStyle w:val="Prrafodelista"/>
+        <w:numPr>
+          <w:ilvl w:val="0"/>
+          <w:numId w:val="3"/>
+        </w:numPr>
+        <w:jc w:val="both"/>
+      </w:pPr>
+      <w:r>
+        <w:t>Analizar si las estructuras elegidas para implementar el grafo tienen un impacto</w:t>
+      </w:r>
+    </w:p>
+    <w:p>
+      <w:r>
+        <w:t>positivo o negativo en el costo de los servicios.</w:t>
+      </w:r>
+    </w:p>
     <w:p/>
     <w:p/>
     <w:p/>
-    <w:p/>
     <w:p>
       <w:pPr>
         <w:pStyle w:val="Ttulo1"/>
@@ -545,7 +972,30 @@
         <w:t>Desarrollo del trabajo</w:t>
       </w:r>
     </w:p>
-    <w:p/>
+    <w:p>
+      <w:pPr>
+        <w:pStyle w:val="Prrafodelista"/>
+        <w:numPr>
+          <w:ilvl w:val="0"/>
+          <w:numId w:val="4"/>
+        </w:numPr>
+        <w:rPr>
+          <w:b/>
+          <w:bCs/>
+          <w:i/>
+          <w:iCs/>
+        </w:rPr>
+      </w:pPr>
+      <w:r>
+        <w:rPr>
+          <w:b/>
+          <w:bCs/>
+          <w:i/>
+          <w:iCs/>
+        </w:rPr>
+        <w:t>Etapa 1</w:t>
+      </w:r>
+    </w:p>
     <w:p>
       <w:pPr>
         <w:ind w:firstLine="567"/>
@@ -691,6 +1141,434 @@
       </w:r>
       <w:r>
         <w:t>. Pero, como se mencionó anteriormente, al ser un conjunto acotado no va a presentar una diferencia notable y la implementación es más compleja.</w:t>
+      </w:r>
+    </w:p>
+    <w:p>
+      <w:pPr>
+        <w:pStyle w:val="Prrafodelista"/>
+        <w:numPr>
+          <w:ilvl w:val="0"/>
+          <w:numId w:val="4"/>
+        </w:numPr>
+        <w:jc w:val="both"/>
+        <w:rPr>
+          <w:b/>
+          <w:bCs/>
+          <w:i/>
+          <w:iCs/>
+        </w:rPr>
+      </w:pPr>
+      <w:r>
+        <w:rPr>
+          <w:b/>
+          <w:bCs/>
+          <w:i/>
+          <w:iCs/>
+        </w:rPr>
+        <w:t>Etapa 2</w:t>
+      </w:r>
+    </w:p>
+    <w:p>
+      <w:pPr>
+        <w:ind w:firstLine="567"/>
+        <w:jc w:val="both"/>
+      </w:pPr>
+      <w:r>
+        <w:t xml:space="preserve">En esta etapa comenzamos </w:t>
+      </w:r>
+      <w:r>
+        <w:t>definiendo</w:t>
+      </w:r>
+      <w:r>
+        <w:t xml:space="preserve"> la interface de base “</w:t>
+      </w:r>
+      <w:r>
+        <w:rPr>
+          <w:i/>
+          <w:iCs/>
+        </w:rPr>
+        <w:t>Graph</w:t>
+      </w:r>
+      <w:r>
+        <w:rPr>
+          <w:i/>
+          <w:iCs/>
+        </w:rPr>
+        <w:t>”</w:t>
+      </w:r>
+      <w:r>
+        <w:t xml:space="preserve"> y la clase que la implementa </w:t>
+      </w:r>
+      <w:r>
+        <w:rPr>
+          <w:i/>
+          <w:iCs/>
+        </w:rPr>
+        <w:t>DirectedGraph</w:t>
+      </w:r>
+      <w:r>
+        <w:t xml:space="preserve"> junto con </w:t>
+      </w:r>
+      <w:r>
+        <w:t xml:space="preserve">la clase </w:t>
+      </w:r>
+      <w:r>
+        <w:rPr>
+          <w:i/>
+          <w:iCs/>
+        </w:rPr>
+        <w:t>Arc</w:t>
+      </w:r>
+      <w:r>
+        <w:t xml:space="preserve"> que permiten plasmar el grafo dirigido que solita la consiga para registrar las relaciones entre géneros.</w:t>
+      </w:r>
+    </w:p>
+    <w:p>
+      <w:pPr>
+        <w:ind w:firstLine="567"/>
+        <w:jc w:val="both"/>
+      </w:pPr>
+      <w:r>
+        <w:t xml:space="preserve">En la clase </w:t>
+      </w:r>
+      <w:r>
+        <w:rPr>
+          <w:i/>
+          <w:iCs/>
+        </w:rPr>
+        <w:t>DirectedGraph</w:t>
+      </w:r>
+      <w:r>
+        <w:t xml:space="preserve"> utilizamos la estructura HashSet </w:t>
+      </w:r>
+      <w:r>
+        <w:t xml:space="preserve">que provee Java </w:t>
+      </w:r>
+      <w:r>
+        <w:t>para almacenar los vértices y arcos que componen el grafo</w:t>
+      </w:r>
+      <w:r>
+        <w:t xml:space="preserve"> ya que por definición esta estructura al implementar una instancia de Set no permite almacenar elementos repetidos y al operar sobre una tabla de hash, ofrece un costo de tiempo constante en operaciones básicas como “add”, “remove”, “contains” y “size” por ejemplo.</w:t>
+      </w:r>
+      <w:r>
+        <w:t xml:space="preserve"> Luego la clase Arc almacena los vértices de origen y destino y el valor del mismo</w:t>
+      </w:r>
+    </w:p>
+    <w:p>
+      <w:pPr>
+        <w:ind w:firstLine="567"/>
+        <w:jc w:val="both"/>
+      </w:pPr>
+      <w:r>
+        <w:lastRenderedPageBreak/>
+        <w:t>P</w:t>
+      </w:r>
+      <w:r>
+        <w:t xml:space="preserve">ara </w:t>
+      </w:r>
+      <w:r>
+        <w:t xml:space="preserve">cada </w:t>
+      </w:r>
+      <w:r>
+        <w:t xml:space="preserve">cumplir con </w:t>
+      </w:r>
+      <w:r>
+        <w:t xml:space="preserve">cada uno de </w:t>
+      </w:r>
+      <w:r>
+        <w:t xml:space="preserve">los servicios </w:t>
+      </w:r>
+      <w:r>
+        <w:t xml:space="preserve">solicitados </w:t>
+      </w:r>
+      <w:r>
+        <w:t>se implementaron los siguientes métodos:</w:t>
+      </w:r>
+    </w:p>
+    <w:p>
+      <w:pPr>
+        <w:pStyle w:val="Prrafodelista"/>
+        <w:numPr>
+          <w:ilvl w:val="0"/>
+          <w:numId w:val="4"/>
+        </w:numPr>
+        <w:jc w:val="both"/>
+        <w:rPr>
+          <w:i/>
+          <w:iCs/>
+        </w:rPr>
+      </w:pPr>
+      <w:r>
+        <w:rPr>
+          <w:i/>
+          <w:iCs/>
+        </w:rPr>
+        <w:t>“</w:t>
+      </w:r>
+      <w:r>
+        <w:rPr>
+          <w:i/>
+          <w:iCs/>
+        </w:rPr>
+        <w:t>Obtener los N géneros más buscados luego de buscar por el género A.</w:t>
+      </w:r>
+      <w:r>
+        <w:rPr>
+          <w:i/>
+          <w:iCs/>
+        </w:rPr>
+        <w:t>”</w:t>
+      </w:r>
+    </w:p>
+    <w:p>
+      <w:pPr>
+        <w:ind w:firstLine="567"/>
+        <w:jc w:val="right"/>
+        <w:rPr>
+          <w:b/>
+          <w:bCs/>
+          <w:lang w:val="en-US"/>
+        </w:rPr>
+      </w:pPr>
+      <w:r>
+        <w:rPr>
+          <w:b/>
+          <w:bCs/>
+          <w:lang w:val="en-US"/>
+        </w:rPr>
+        <w:t>LinkedList&lt;String&gt;</w:t>
+      </w:r>
+      <w:r>
+        <w:rPr>
+          <w:b/>
+          <w:bCs/>
+          <w:lang w:val="en-US"/>
+        </w:rPr>
+        <w:t xml:space="preserve"> </w:t>
+      </w:r>
+      <w:r>
+        <w:rPr>
+          <w:b/>
+          <w:bCs/>
+          <w:lang w:val="en-US"/>
+        </w:rPr>
+        <w:t>getMostSearche</w:t>
+      </w:r>
+      <w:r>
+        <w:rPr>
+          <w:b/>
+          <w:bCs/>
+          <w:lang w:val="en-US"/>
+        </w:rPr>
+        <w:t>d</w:t>
+      </w:r>
+      <w:r>
+        <w:rPr>
+          <w:b/>
+          <w:bCs/>
+          <w:lang w:val="en-US"/>
+        </w:rPr>
+        <w:t>GenresAfterAGenre</w:t>
+      </w:r>
+    </w:p>
+    <w:p>
+      <w:pPr>
+        <w:ind w:firstLine="567"/>
+        <w:jc w:val="right"/>
+        <w:rPr>
+          <w:b/>
+          <w:bCs/>
+          <w:lang w:val="en-US"/>
+        </w:rPr>
+      </w:pPr>
+      <w:r>
+        <w:rPr>
+          <w:b/>
+          <w:bCs/>
+          <w:lang w:val="en-US"/>
+        </w:rPr>
+        <w:t>(DirectedGraph&lt;Integer&gt; graph, String genre, int amount)</w:t>
+      </w:r>
+    </w:p>
+    <w:p>
+      <w:pPr>
+        <w:pStyle w:val="Prrafodelista"/>
+        <w:numPr>
+          <w:ilvl w:val="0"/>
+          <w:numId w:val="4"/>
+        </w:numPr>
+        <w:jc w:val="both"/>
+        <w:rPr>
+          <w:i/>
+          <w:iCs/>
+        </w:rPr>
+      </w:pPr>
+      <w:r>
+        <w:rPr>
+          <w:i/>
+          <w:iCs/>
+        </w:rPr>
+        <w:t>“</w:t>
+      </w:r>
+      <w:r>
+        <w:rPr>
+          <w:i/>
+          <w:iCs/>
+        </w:rPr>
+        <w:t>A partir de un género A encontrar, en tiempo polinomial, la secuencia de géneros que más alto valor de búsqueda posee. Vamos a definir el valor de búsqueda de una secuencia como la suma de los arcos que la componen.</w:t>
+      </w:r>
+      <w:r>
+        <w:rPr>
+          <w:i/>
+          <w:iCs/>
+        </w:rPr>
+        <w:t>”</w:t>
+      </w:r>
+    </w:p>
+    <w:p>
+      <w:pPr>
+        <w:ind w:firstLine="567"/>
+        <w:jc w:val="right"/>
+        <w:rPr>
+          <w:b/>
+          <w:bCs/>
+          <w:lang w:val="en-US"/>
+        </w:rPr>
+      </w:pPr>
+      <w:r>
+        <w:rPr>
+          <w:b/>
+          <w:bCs/>
+          <w:lang w:val="en-US"/>
+        </w:rPr>
+        <w:t>LinkedList&lt;String&gt; getSequenceWithHigherSearchRatio</w:t>
+      </w:r>
+    </w:p>
+    <w:p>
+      <w:pPr>
+        <w:ind w:firstLine="567"/>
+        <w:jc w:val="right"/>
+        <w:rPr>
+          <w:b/>
+          <w:bCs/>
+          <w:lang w:val="en-US"/>
+        </w:rPr>
+      </w:pPr>
+      <w:r>
+        <w:rPr>
+          <w:b/>
+          <w:bCs/>
+          <w:lang w:val="en-US"/>
+        </w:rPr>
+        <w:t>(DirectedGraph&lt;Integer&gt; graph, String genre)</w:t>
+      </w:r>
+    </w:p>
+    <w:p>
+      <w:pPr>
+        <w:pStyle w:val="Prrafodelista"/>
+        <w:jc w:val="both"/>
+        <w:rPr>
+          <w:i/>
+          <w:iCs/>
+          <w:lang w:val="en-US"/>
+        </w:rPr>
+      </w:pPr>
+    </w:p>
+    <w:p>
+      <w:pPr>
+        <w:pStyle w:val="Prrafodelista"/>
+        <w:numPr>
+          <w:ilvl w:val="0"/>
+          <w:numId w:val="4"/>
+        </w:numPr>
+        <w:jc w:val="both"/>
+        <w:rPr>
+          <w:i/>
+          <w:iCs/>
+        </w:rPr>
+      </w:pPr>
+      <w:r>
+        <w:rPr>
+          <w:i/>
+          <w:iCs/>
+        </w:rPr>
+        <w:t>“</w:t>
+      </w:r>
+      <w:r>
+        <w:rPr>
+          <w:i/>
+          <w:iCs/>
+        </w:rPr>
+        <w:t>Obtener el grafo únicamente con los géneros afines a un género A; es decir que, partiendo del género A, se consiguió una vinculación cerrada entre uno o más géneros que permitió volver al género de inicio.</w:t>
+      </w:r>
+      <w:r>
+        <w:rPr>
+          <w:i/>
+          <w:iCs/>
+        </w:rPr>
+        <w:t>”</w:t>
+      </w:r>
+    </w:p>
+    <w:p>
+      <w:pPr>
+        <w:ind w:firstLine="567"/>
+        <w:jc w:val="right"/>
+        <w:rPr>
+          <w:b/>
+          <w:bCs/>
+          <w:lang w:val="en-US"/>
+        </w:rPr>
+      </w:pPr>
+      <w:r>
+        <w:rPr>
+          <w:b/>
+          <w:bCs/>
+          <w:lang w:val="en-US"/>
+        </w:rPr>
+        <w:t>DirectedGraph&lt;Integer&gt; getGraphWithAffinedGenres</w:t>
+      </w:r>
+    </w:p>
+    <w:p>
+      <w:pPr>
+        <w:ind w:firstLine="567"/>
+        <w:jc w:val="right"/>
+        <w:rPr>
+          <w:b/>
+          <w:bCs/>
+          <w:lang w:val="en-US"/>
+        </w:rPr>
+      </w:pPr>
+      <w:r>
+        <w:rPr>
+          <w:b/>
+          <w:bCs/>
+          <w:lang w:val="en-US"/>
+        </w:rPr>
+        <w:t>(DirectedGraph&lt;Integer&gt; graph, String genre)</w:t>
+      </w:r>
+    </w:p>
+    <w:p>
+      <w:pPr>
+        <w:rPr>
+          <w:lang w:val="en-US"/>
+        </w:rPr>
+      </w:pPr>
+    </w:p>
+    <w:p>
+      <w:r>
+        <w:t xml:space="preserve">El análisis que podemos hacer </w:t>
+      </w:r>
+      <w:r>
+        <w:t xml:space="preserve">de </w:t>
+      </w:r>
+      <w:r>
+        <w:t xml:space="preserve">los </w:t>
+      </w:r>
+      <w:r>
+        <w:t>servicios implementados</w:t>
+      </w:r>
+      <w:r>
+        <w:t xml:space="preserve"> realizamos los siguientes </w:t>
       </w:r>
     </w:p>
     <w:p/>
@@ -705,27 +1583,27 @@
     <w:p/>
     <w:p/>
     <w:p/>
+    <w:p>
+      <w:pPr>
+        <w:pStyle w:val="Ttulo1"/>
+      </w:pPr>
+      <w:r>
+        <w:t>Conclusiones</w:t>
+      </w:r>
+    </w:p>
     <w:p/>
     <w:p>
       <w:pPr>
-        <w:pStyle w:val="Ttulo1"/>
-      </w:pPr>
-      <w:r>
-        <w:t>Conclusiones</w:t>
-      </w:r>
-    </w:p>
-    <w:p/>
-    <w:p>
-      <w:pPr>
-        <w:ind w:firstLine="567"/>
-        <w:jc w:val="both"/>
-      </w:pPr>
-      <w:r>
+        <w:ind w:firstLine="567"/>
+        <w:jc w:val="both"/>
+      </w:pPr>
+      <w:r>
+        <w:lastRenderedPageBreak/>
         <w:t>Es importante saber o poder analizar el tipo de estructura con el cual se va a trabajar o procesar una solución. Es algo que a veces no se tiene en cuenta pero que a la larga o al crecer el proyecto puede traer consecuencias no deseadas en el rendimiento.</w:t>
       </w:r>
     </w:p>
     <w:sectPr>
-      <w:footerReference w:type="default" r:id="rId7"/>
+      <w:footerReference w:type="default" r:id="rId8"/>
       <w:pgSz w:w="11906" w:h="16838"/>
       <w:pgMar w:top="1417" w:right="1701" w:bottom="1417" w:left="1701" w:header="708" w:footer="708" w:gutter="0"/>
       <w:cols w:space="708"/>
@@ -798,6 +1676,119 @@
 <file path=word/numbering.xml><?xml version="1.0" encoding="utf-8"?>
 <w:numbering xmlns:wpc="http://schemas.microsoft.com/office/word/2010/wordprocessingCanvas" xmlns:cx="http://schemas.microsoft.com/office/drawing/2014/chartex" xmlns:cx1="http://schemas.microsoft.com/office/drawing/2015/9/8/chartex" xmlns:cx2="http://schemas.microsoft.com/office/drawing/2015/10/21/chartex" xmlns:cx3="http://schemas.microsoft.com/office/drawing/2016/5/9/chartex" xmlns:cx4="http://schemas.microsoft.com/office/drawing/2016/5/10/chartex" xmlns:cx5="http://schemas.microsoft.com/office/drawing/2016/5/11/chartex" xmlns:cx6="http://schemas.microsoft.com/office/drawing/2016/5/12/chartex" xmlns:cx7="http://schemas.microsoft.com/office/drawing/2016/5/13/chartex" xmlns:cx8="http://schemas.microsoft.com/office/drawing/2016/5/14/chartex" xmlns:mc="http://schemas.openxmlformats.org/markup-compatibility/2006" xmlns:aink="http://schemas.microsoft.com/office/drawing/2016/ink" xmlns:am3d="http://schemas.microsoft.com/office/drawing/2017/model3d" xmlns:o="urn:schemas-microsoft-com:office:office" xmlns:oel="http://schemas.microsoft.com/office/2019/extlst" xmlns:r="http://schemas.openxmlformats.org/officeDocument/2006/relationships" xmlns:m="http://schemas.openxmlformats.org/officeDocument/2006/math" xmlns:v="urn:schemas-microsoft-com:vml" xmlns:wp14="http://schemas.microsoft.com/office/word/2010/wordprocessingDrawing" xmlns:wp="http://schemas.openxmlformats.org/drawingml/2006/wordprocessingDrawing" xmlns:w10="urn:schemas-microsoft-com:office:word" xmlns:w="http://schemas.openxmlformats.org/wordprocessingml/2006/main" xmlns:w14="http://schemas.microsoft.com/office/word/2010/wordml" xmlns:w15="http://schemas.microsoft.com/office/word/2012/wordml" xmlns:w16cex="http://schemas.microsoft.com/office/word/2018/wordml/cex" xmlns:w16cid="http://schemas.microsoft.com/office/word/2016/wordml/cid" xmlns:w16="http://schemas.microsoft.com/office/word/2018/wordml" xmlns:w16sdtdh="http://schemas.microsoft.com/office/word/2020/wordml/sdtdatahash" xmlns:w16se="http://schemas.microsoft.com/office/word/2015/wordml/symex" xmlns:wpg="http://schemas.microsoft.com/office/word/2010/wordprocessingGroup" xmlns:wpi="http://schemas.microsoft.com/office/word/2010/wordprocessingInk" xmlns:wne="http://schemas.microsoft.com/office/word/2006/wordml" xmlns:wps="http://schemas.microsoft.com/office/word/2010/wordprocessingShape" mc:Ignorable="w14 w15 w16se w16cid w16 w16cex w16sdtdh wp14">
   <w:abstractNum w:abstractNumId="0" w15:restartNumberingAfterBreak="0">
+    <w:nsid w:val="00783664"/>
+    <w:multiLevelType w:val="hybridMultilevel"/>
+    <w:tmpl w:val="6E94BC56"/>
+    <w:lvl w:ilvl="0" w:tplc="2C0A0001">
+      <w:start w:val="1"/>
+      <w:numFmt w:val="bullet"/>
+      <w:lvlText w:val=""/>
+      <w:lvlJc w:val="left"/>
+      <w:pPr>
+        <w:ind w:left="720" w:hanging="360"/>
+      </w:pPr>
+      <w:rPr>
+        <w:rFonts w:ascii="Symbol" w:hAnsi="Symbol" w:hint="default"/>
+      </w:rPr>
+    </w:lvl>
+    <w:lvl w:ilvl="1" w:tplc="2C0A0003" w:tentative="1">
+      <w:start w:val="1"/>
+      <w:numFmt w:val="bullet"/>
+      <w:lvlText w:val="o"/>
+      <w:lvlJc w:val="left"/>
+      <w:pPr>
+        <w:ind w:left="1440" w:hanging="360"/>
+      </w:pPr>
+      <w:rPr>
+        <w:rFonts w:ascii="Courier New" w:hAnsi="Courier New" w:cs="Courier New" w:hint="default"/>
+      </w:rPr>
+    </w:lvl>
+    <w:lvl w:ilvl="2" w:tplc="2C0A0005" w:tentative="1">
+      <w:start w:val="1"/>
+      <w:numFmt w:val="bullet"/>
+      <w:lvlText w:val=""/>
+      <w:lvlJc w:val="left"/>
+      <w:pPr>
+        <w:ind w:left="2160" w:hanging="360"/>
+      </w:pPr>
+      <w:rPr>
+        <w:rFonts w:ascii="Wingdings" w:hAnsi="Wingdings" w:hint="default"/>
+      </w:rPr>
+    </w:lvl>
+    <w:lvl w:ilvl="3" w:tplc="2C0A0001" w:tentative="1">
+      <w:start w:val="1"/>
+      <w:numFmt w:val="bullet"/>
+      <w:lvlText w:val=""/>
+      <w:lvlJc w:val="left"/>
+      <w:pPr>
+        <w:ind w:left="2880" w:hanging="360"/>
+      </w:pPr>
+      <w:rPr>
+        <w:rFonts w:ascii="Symbol" w:hAnsi="Symbol" w:hint="default"/>
+      </w:rPr>
+    </w:lvl>
+    <w:lvl w:ilvl="4" w:tplc="2C0A0003" w:tentative="1">
+      <w:start w:val="1"/>
+      <w:numFmt w:val="bullet"/>
+      <w:lvlText w:val="o"/>
+      <w:lvlJc w:val="left"/>
+      <w:pPr>
+        <w:ind w:left="3600" w:hanging="360"/>
+      </w:pPr>
+      <w:rPr>
+        <w:rFonts w:ascii="Courier New" w:hAnsi="Courier New" w:cs="Courier New" w:hint="default"/>
+      </w:rPr>
+    </w:lvl>
+    <w:lvl w:ilvl="5" w:tplc="2C0A0005" w:tentative="1">
+      <w:start w:val="1"/>
+      <w:numFmt w:val="bullet"/>
+      <w:lvlText w:val=""/>
+      <w:lvlJc w:val="left"/>
+      <w:pPr>
+        <w:ind w:left="4320" w:hanging="360"/>
+      </w:pPr>
+      <w:rPr>
+        <w:rFonts w:ascii="Wingdings" w:hAnsi="Wingdings" w:hint="default"/>
+      </w:rPr>
+    </w:lvl>
+    <w:lvl w:ilvl="6" w:tplc="2C0A0001" w:tentative="1">
+      <w:start w:val="1"/>
+      <w:numFmt w:val="bullet"/>
+      <w:lvlText w:val=""/>
+      <w:lvlJc w:val="left"/>
+      <w:pPr>
+        <w:ind w:left="5040" w:hanging="360"/>
+      </w:pPr>
+      <w:rPr>
+        <w:rFonts w:ascii="Symbol" w:hAnsi="Symbol" w:hint="default"/>
+      </w:rPr>
+    </w:lvl>
+    <w:lvl w:ilvl="7" w:tplc="2C0A0003" w:tentative="1">
+      <w:start w:val="1"/>
+      <w:numFmt w:val="bullet"/>
+      <w:lvlText w:val="o"/>
+      <w:lvlJc w:val="left"/>
+      <w:pPr>
+        <w:ind w:left="5760" w:hanging="360"/>
+      </w:pPr>
+      <w:rPr>
+        <w:rFonts w:ascii="Courier New" w:hAnsi="Courier New" w:cs="Courier New" w:hint="default"/>
+      </w:rPr>
+    </w:lvl>
+    <w:lvl w:ilvl="8" w:tplc="2C0A0005" w:tentative="1">
+      <w:start w:val="1"/>
+      <w:numFmt w:val="bullet"/>
+      <w:lvlText w:val=""/>
+      <w:lvlJc w:val="left"/>
+      <w:pPr>
+        <w:ind w:left="6480" w:hanging="360"/>
+      </w:pPr>
+      <w:rPr>
+        <w:rFonts w:ascii="Wingdings" w:hAnsi="Wingdings" w:hint="default"/>
+      </w:rPr>
+    </w:lvl>
+  </w:abstractNum>
+  <w:abstractNum w:abstractNumId="1" w15:restartNumberingAfterBreak="0">
     <w:nsid w:val="1A0C768A"/>
     <w:multiLevelType w:val="hybridMultilevel"/>
     <w:tmpl w:val="5CEA125A"/>
@@ -909,7 +1900,7 @@
       </w:rPr>
     </w:lvl>
   </w:abstractNum>
-  <w:abstractNum w:abstractNumId="1" w15:restartNumberingAfterBreak="0">
+  <w:abstractNum w:abstractNumId="2" w15:restartNumberingAfterBreak="0">
     <w:nsid w:val="1EA421C0"/>
     <w:multiLevelType w:val="hybridMultilevel"/>
     <w:tmpl w:val="25C4249E"/>
@@ -995,7 +1986,7 @@
       </w:pPr>
     </w:lvl>
   </w:abstractNum>
-  <w:abstractNum w:abstractNumId="2" w15:restartNumberingAfterBreak="0">
+  <w:abstractNum w:abstractNumId="3" w15:restartNumberingAfterBreak="0">
     <w:nsid w:val="6B6F5B66"/>
     <w:multiLevelType w:val="hybridMultilevel"/>
     <w:tmpl w:val="CDDCF67C"/>
@@ -1109,13 +2100,16 @@
     </w:lvl>
   </w:abstractNum>
   <w:num w:numId="1" w16cid:durableId="668141966">
-    <w:abstractNumId w:val="0"/>
+    <w:abstractNumId w:val="1"/>
   </w:num>
   <w:num w:numId="2" w16cid:durableId="498886066">
-    <w:abstractNumId w:val="1"/>
+    <w:abstractNumId w:val="2"/>
   </w:num>
   <w:num w:numId="3" w16cid:durableId="2008361121">
-    <w:abstractNumId w:val="2"/>
+    <w:abstractNumId w:val="3"/>
+  </w:num>
+  <w:num w:numId="4" w16cid:durableId="563878719">
+    <w:abstractNumId w:val="0"/>
   </w:num>
 </w:numbering>
 </file>
@@ -1518,7 +2512,7 @@
   <w:style w:type="paragraph" w:default="1" w:styleId="Normal">
     <w:name w:val="Normal"/>
     <w:qFormat/>
-    <w:rsid w:val="00EF1AB0"/>
+    <w:rsid w:val="00D60F7D"/>
   </w:style>
   <w:style w:type="paragraph" w:styleId="Ttulo1">
     <w:name w:val="heading 1"/>
@@ -1932,4 +2926,16 @@
     </a:ext>
   </a:extLst>
 </a:theme>
+</file>
+
+<file path=customXml/item1.xml><?xml version="1.0" encoding="utf-8"?>
+<b:Sources xmlns:b="http://schemas.openxmlformats.org/officeDocument/2006/bibliography" xmlns="http://schemas.openxmlformats.org/officeDocument/2006/bibliography" SelectedStyle="\APASixthEditionOfficeOnline.xsl" StyleName="APA" Version="6"/>
+</file>
+
+<file path=customXml/itemProps1.xml><?xml version="1.0" encoding="utf-8"?>
+<ds:datastoreItem xmlns:ds="http://schemas.openxmlformats.org/officeDocument/2006/customXml" ds:itemID="{18034A53-AB34-469B-8CB0-E8C215654160}">
+  <ds:schemaRefs>
+    <ds:schemaRef ds:uri="http://schemas.openxmlformats.org/officeDocument/2006/bibliography"/>
+  </ds:schemaRefs>
+</ds:datastoreItem>
 </file>
</xml_diff>